<commit_message>
added demonstration for second task
</commit_message>
<xml_diff>
--- a/Демонстрация выполнения.docx
+++ b/Демонстрация выполнения.docx
@@ -20,7 +20,27 @@
           <w:sz w:val="28"/>
           <w:szCs w:val="28"/>
         </w:rPr>
-        <w:t>Далее будет описан процесс выполнения приложения.</w:t>
+        <w:t>Далее будет описан процесс выполнения приложения</w:t>
+      </w:r>
+      <w:r>
+        <w:rPr>
+          <w:rFonts w:ascii="Times New Roman" w:hAnsi="Times New Roman" w:cs="Times New Roman"/>
+          <w:b/>
+          <w:bCs/>
+          <w:sz w:val="28"/>
+          <w:szCs w:val="28"/>
+        </w:rPr>
+        <w:t xml:space="preserve"> для 1 задания</w:t>
+      </w:r>
+      <w:r>
+        <w:rPr>
+          <w:rFonts w:ascii="Times New Roman" w:hAnsi="Times New Roman" w:cs="Times New Roman"/>
+          <w:b/>
+          <w:bCs/>
+          <w:sz w:val="28"/>
+          <w:szCs w:val="28"/>
+        </w:rPr>
+        <w:t>.</w:t>
       </w:r>
     </w:p>
     <w:p>
@@ -51,6 +71,7 @@
       <w:r>
         <w:rPr>
           <w:rFonts w:ascii="Times New Roman" w:hAnsi="Times New Roman" w:cs="Times New Roman"/>
+          <w:noProof/>
           <w:sz w:val="28"/>
           <w:szCs w:val="28"/>
         </w:rPr>
@@ -119,6 +140,7 @@
       <w:r>
         <w:rPr>
           <w:rFonts w:ascii="Times New Roman" w:hAnsi="Times New Roman" w:cs="Times New Roman"/>
+          <w:noProof/>
           <w:sz w:val="28"/>
           <w:szCs w:val="28"/>
         </w:rPr>
@@ -187,6 +209,7 @@
       <w:r>
         <w:rPr>
           <w:rFonts w:ascii="Times New Roman" w:hAnsi="Times New Roman" w:cs="Times New Roman"/>
+          <w:noProof/>
           <w:sz w:val="28"/>
           <w:szCs w:val="28"/>
         </w:rPr>
@@ -239,6 +262,7 @@
       <w:r>
         <w:rPr>
           <w:rFonts w:ascii="Times New Roman" w:hAnsi="Times New Roman" w:cs="Times New Roman"/>
+          <w:noProof/>
           <w:sz w:val="28"/>
           <w:szCs w:val="28"/>
         </w:rPr>
@@ -290,6 +314,7 @@
       <w:r>
         <w:rPr>
           <w:rFonts w:ascii="Times New Roman" w:hAnsi="Times New Roman" w:cs="Times New Roman"/>
+          <w:noProof/>
           <w:sz w:val="28"/>
           <w:szCs w:val="28"/>
         </w:rPr>
@@ -359,6 +384,7 @@
       <w:r>
         <w:rPr>
           <w:rFonts w:ascii="Times New Roman" w:hAnsi="Times New Roman" w:cs="Times New Roman"/>
+          <w:noProof/>
           <w:sz w:val="28"/>
           <w:szCs w:val="28"/>
         </w:rPr>
@@ -428,6 +454,7 @@
       <w:r>
         <w:rPr>
           <w:rFonts w:ascii="Times New Roman" w:hAnsi="Times New Roman" w:cs="Times New Roman"/>
+          <w:noProof/>
           <w:sz w:val="28"/>
           <w:szCs w:val="28"/>
         </w:rPr>
@@ -496,6 +523,7 @@
       <w:r>
         <w:rPr>
           <w:rFonts w:ascii="Times New Roman" w:hAnsi="Times New Roman" w:cs="Times New Roman"/>
+          <w:noProof/>
           <w:sz w:val="28"/>
           <w:szCs w:val="28"/>
         </w:rPr>
@@ -564,6 +592,7 @@
       <w:r>
         <w:rPr>
           <w:rFonts w:ascii="Times New Roman" w:hAnsi="Times New Roman" w:cs="Times New Roman"/>
+          <w:noProof/>
           <w:sz w:val="28"/>
           <w:szCs w:val="28"/>
         </w:rPr>
@@ -633,6 +662,7 @@
       <w:r>
         <w:rPr>
           <w:rFonts w:ascii="Times New Roman" w:hAnsi="Times New Roman" w:cs="Times New Roman"/>
+          <w:noProof/>
           <w:sz w:val="28"/>
           <w:szCs w:val="28"/>
         </w:rPr>
@@ -687,38 +717,21 @@
           <w:sz w:val="28"/>
           <w:szCs w:val="28"/>
         </w:rPr>
-        <w:t xml:space="preserve">А </w:t>
-      </w:r>
-      <w:proofErr w:type="gramStart"/>
-      <w:r>
-        <w:rPr>
-          <w:rFonts w:ascii="Times New Roman" w:hAnsi="Times New Roman" w:cs="Times New Roman"/>
-          <w:sz w:val="28"/>
-          <w:szCs w:val="28"/>
-        </w:rPr>
-        <w:t>так же</w:t>
-      </w:r>
-      <w:proofErr w:type="gramEnd"/>
-      <w:r>
-        <w:rPr>
-          <w:rFonts w:ascii="Times New Roman" w:hAnsi="Times New Roman" w:cs="Times New Roman"/>
-          <w:sz w:val="28"/>
-          <w:szCs w:val="28"/>
-        </w:rPr>
-        <w:t xml:space="preserve"> заполнится результирующий файл</w:t>
-      </w:r>
-    </w:p>
-    <w:p>
-      <w:pPr>
-        <w:rPr>
-          <w:rFonts w:ascii="Times New Roman" w:hAnsi="Times New Roman" w:cs="Times New Roman"/>
-          <w:sz w:val="28"/>
-          <w:szCs w:val="28"/>
-        </w:rPr>
-      </w:pPr>
-      <w:r>
-        <w:rPr>
-          <w:rFonts w:ascii="Times New Roman" w:hAnsi="Times New Roman" w:cs="Times New Roman"/>
+        <w:t>А так же заполнится результирующий файл</w:t>
+      </w:r>
+    </w:p>
+    <w:p>
+      <w:pPr>
+        <w:rPr>
+          <w:rFonts w:ascii="Times New Roman" w:hAnsi="Times New Roman" w:cs="Times New Roman"/>
+          <w:sz w:val="28"/>
+          <w:szCs w:val="28"/>
+        </w:rPr>
+      </w:pPr>
+      <w:r>
+        <w:rPr>
+          <w:rFonts w:ascii="Times New Roman" w:hAnsi="Times New Roman" w:cs="Times New Roman"/>
+          <w:noProof/>
           <w:sz w:val="28"/>
           <w:szCs w:val="28"/>
         </w:rPr>
@@ -790,56 +803,21 @@
           <w:sz w:val="28"/>
           <w:szCs w:val="28"/>
         </w:rPr>
-        <w:t xml:space="preserve">. Т.к. для имеющегося объема </w:t>
-      </w:r>
-      <w:proofErr w:type="gramStart"/>
-      <w:r>
-        <w:rPr>
-          <w:rFonts w:ascii="Times New Roman" w:hAnsi="Times New Roman" w:cs="Times New Roman"/>
-          <w:sz w:val="28"/>
-          <w:szCs w:val="28"/>
-        </w:rPr>
-        <w:t>данных(</w:t>
-      </w:r>
-      <w:proofErr w:type="gramEnd"/>
-      <w:r>
-        <w:rPr>
-          <w:rFonts w:ascii="Times New Roman" w:hAnsi="Times New Roman" w:cs="Times New Roman"/>
-          <w:sz w:val="28"/>
-          <w:szCs w:val="28"/>
-        </w:rPr>
-        <w:t xml:space="preserve">10 миллионов строк) скрипт </w:t>
-      </w:r>
-      <w:proofErr w:type="spellStart"/>
-      <w:r>
-        <w:rPr>
-          <w:rFonts w:ascii="Times New Roman" w:hAnsi="Times New Roman" w:cs="Times New Roman"/>
-          <w:sz w:val="28"/>
-          <w:szCs w:val="28"/>
-        </w:rPr>
-        <w:t>ресурсо</w:t>
-      </w:r>
-      <w:proofErr w:type="spellEnd"/>
-      <w:r>
-        <w:rPr>
-          <w:rFonts w:ascii="Times New Roman" w:hAnsi="Times New Roman" w:cs="Times New Roman"/>
-          <w:sz w:val="28"/>
-          <w:szCs w:val="28"/>
-        </w:rPr>
-        <w:t>-затратный(а именно 58 минут) на моем компьютере, то приведу промежуточный результат:</w:t>
-      </w:r>
-    </w:p>
-    <w:p>
-      <w:pPr>
-        <w:rPr>
-          <w:rFonts w:ascii="Times New Roman" w:hAnsi="Times New Roman" w:cs="Times New Roman"/>
-          <w:sz w:val="28"/>
-          <w:szCs w:val="28"/>
-        </w:rPr>
-      </w:pPr>
-      <w:r>
-        <w:rPr>
-          <w:rFonts w:ascii="Times New Roman" w:hAnsi="Times New Roman" w:cs="Times New Roman"/>
+        <w:t>. Т.к. для имеющегося объема данных(10 миллионов строк) скрипт ресурсо-затратный(а именно 58 минут) на моем компьютере, то приведу промежуточный результат:</w:t>
+      </w:r>
+    </w:p>
+    <w:p>
+      <w:pPr>
+        <w:rPr>
+          <w:rFonts w:ascii="Times New Roman" w:hAnsi="Times New Roman" w:cs="Times New Roman"/>
+          <w:sz w:val="28"/>
+          <w:szCs w:val="28"/>
+        </w:rPr>
+      </w:pPr>
+      <w:r>
+        <w:rPr>
+          <w:rFonts w:ascii="Times New Roman" w:hAnsi="Times New Roman" w:cs="Times New Roman"/>
+          <w:noProof/>
           <w:sz w:val="28"/>
           <w:szCs w:val="28"/>
         </w:rPr>
@@ -895,74 +873,21 @@
           <w:sz w:val="28"/>
           <w:szCs w:val="28"/>
         </w:rPr>
-        <w:t xml:space="preserve">Далее при нажатии на кнопку «Посчитать сумму средних и медиану дробных» запуститься скрипт </w:t>
-      </w:r>
-      <w:proofErr w:type="spellStart"/>
-      <w:r>
-        <w:rPr>
-          <w:rFonts w:ascii="Times New Roman" w:hAnsi="Times New Roman" w:cs="Times New Roman"/>
-          <w:sz w:val="28"/>
-          <w:szCs w:val="28"/>
-        </w:rPr>
-        <w:t>рассчета</w:t>
-      </w:r>
-      <w:proofErr w:type="spellEnd"/>
-      <w:r>
-        <w:rPr>
-          <w:rFonts w:ascii="Times New Roman" w:hAnsi="Times New Roman" w:cs="Times New Roman"/>
-          <w:sz w:val="28"/>
-          <w:szCs w:val="28"/>
-        </w:rPr>
-        <w:t xml:space="preserve">, который займет для 10 миллионов записей в таблице в базе данных порядка 2 </w:t>
-      </w:r>
-      <w:proofErr w:type="gramStart"/>
-      <w:r>
-        <w:rPr>
-          <w:rFonts w:ascii="Times New Roman" w:hAnsi="Times New Roman" w:cs="Times New Roman"/>
-          <w:sz w:val="28"/>
-          <w:szCs w:val="28"/>
-        </w:rPr>
-        <w:t>минут(</w:t>
-      </w:r>
-      <w:proofErr w:type="gramEnd"/>
-      <w:r>
-        <w:rPr>
-          <w:rFonts w:ascii="Times New Roman" w:hAnsi="Times New Roman" w:cs="Times New Roman"/>
-          <w:sz w:val="28"/>
-          <w:szCs w:val="28"/>
-        </w:rPr>
-        <w:t xml:space="preserve">операция </w:t>
-      </w:r>
-      <w:proofErr w:type="spellStart"/>
-      <w:r>
-        <w:rPr>
-          <w:rFonts w:ascii="Times New Roman" w:hAnsi="Times New Roman" w:cs="Times New Roman"/>
-          <w:sz w:val="28"/>
-          <w:szCs w:val="28"/>
-        </w:rPr>
-        <w:t>программно</w:t>
-      </w:r>
-      <w:proofErr w:type="spellEnd"/>
-      <w:r>
-        <w:rPr>
-          <w:rFonts w:ascii="Times New Roman" w:hAnsi="Times New Roman" w:cs="Times New Roman"/>
-          <w:sz w:val="28"/>
-          <w:szCs w:val="28"/>
-        </w:rPr>
-        <w:t xml:space="preserve"> ограничена на 150 секунд). В результате появится сообщение с затраченным временем:</w:t>
-      </w:r>
-    </w:p>
-    <w:p>
-      <w:pPr>
-        <w:rPr>
-          <w:rFonts w:ascii="Times New Roman" w:hAnsi="Times New Roman" w:cs="Times New Roman"/>
-          <w:sz w:val="28"/>
-          <w:szCs w:val="28"/>
-        </w:rPr>
-      </w:pPr>
-      <w:r>
-        <w:rPr>
-          <w:rFonts w:ascii="Times New Roman" w:hAnsi="Times New Roman" w:cs="Times New Roman"/>
+        <w:t>Далее при нажатии на кнопку «Посчитать сумму средних и медиану дробных» запуститься скрипт рассчета, который займет для 10 миллионов записей в таблице в базе данных порядка 2 минут(операция программно ограничена на 150 секунд). В результате появится сообщение с затраченным временем:</w:t>
+      </w:r>
+    </w:p>
+    <w:p>
+      <w:pPr>
+        <w:rPr>
+          <w:rFonts w:ascii="Times New Roman" w:hAnsi="Times New Roman" w:cs="Times New Roman"/>
+          <w:sz w:val="28"/>
+          <w:szCs w:val="28"/>
+        </w:rPr>
+      </w:pPr>
+      <w:r>
+        <w:rPr>
+          <w:rFonts w:ascii="Times New Roman" w:hAnsi="Times New Roman" w:cs="Times New Roman"/>
+          <w:noProof/>
           <w:sz w:val="28"/>
           <w:szCs w:val="28"/>
         </w:rPr>
@@ -1017,38 +942,21 @@
           <w:sz w:val="28"/>
           <w:szCs w:val="28"/>
         </w:rPr>
-        <w:t xml:space="preserve">А </w:t>
-      </w:r>
-      <w:proofErr w:type="gramStart"/>
-      <w:r>
-        <w:rPr>
-          <w:rFonts w:ascii="Times New Roman" w:hAnsi="Times New Roman" w:cs="Times New Roman"/>
-          <w:sz w:val="28"/>
-          <w:szCs w:val="28"/>
-        </w:rPr>
-        <w:t>так же</w:t>
-      </w:r>
-      <w:proofErr w:type="gramEnd"/>
-      <w:r>
-        <w:rPr>
-          <w:rFonts w:ascii="Times New Roman" w:hAnsi="Times New Roman" w:cs="Times New Roman"/>
-          <w:sz w:val="28"/>
-          <w:szCs w:val="28"/>
-        </w:rPr>
-        <w:t xml:space="preserve"> отобразятся метки с результатами:</w:t>
-      </w:r>
-    </w:p>
-    <w:p>
-      <w:pPr>
-        <w:rPr>
-          <w:rFonts w:ascii="Times New Roman" w:hAnsi="Times New Roman" w:cs="Times New Roman"/>
-          <w:sz w:val="28"/>
-          <w:szCs w:val="28"/>
-        </w:rPr>
-      </w:pPr>
-      <w:r>
-        <w:rPr>
-          <w:rFonts w:ascii="Times New Roman" w:hAnsi="Times New Roman" w:cs="Times New Roman"/>
+        <w:t>А так же отобразятся метки с результатами:</w:t>
+      </w:r>
+    </w:p>
+    <w:p>
+      <w:pPr>
+        <w:rPr>
+          <w:rFonts w:ascii="Times New Roman" w:hAnsi="Times New Roman" w:cs="Times New Roman"/>
+          <w:sz w:val="28"/>
+          <w:szCs w:val="28"/>
+        </w:rPr>
+      </w:pPr>
+      <w:r>
+        <w:rPr>
+          <w:rFonts w:ascii="Times New Roman" w:hAnsi="Times New Roman" w:cs="Times New Roman"/>
+          <w:noProof/>
           <w:sz w:val="28"/>
           <w:szCs w:val="28"/>
         </w:rPr>
@@ -1078,6 +986,1149 @@
                     <a:xfrm>
                       <a:off x="0" y="0"/>
                       <a:ext cx="4020111" cy="4696480"/>
+                    </a:xfrm>
+                    <a:prstGeom prst="rect">
+                      <a:avLst/>
+                    </a:prstGeom>
+                  </pic:spPr>
+                </pic:pic>
+              </a:graphicData>
+            </a:graphic>
+          </wp:inline>
+        </w:drawing>
+      </w:r>
+    </w:p>
+    <w:p>
+      <w:pPr>
+        <w:rPr>
+          <w:rFonts w:ascii="Times New Roman" w:hAnsi="Times New Roman" w:cs="Times New Roman"/>
+          <w:sz w:val="28"/>
+          <w:szCs w:val="28"/>
+        </w:rPr>
+      </w:pPr>
+    </w:p>
+    <w:p>
+      <w:pPr>
+        <w:rPr>
+          <w:rFonts w:ascii="Times New Roman" w:hAnsi="Times New Roman" w:cs="Times New Roman"/>
+          <w:b/>
+          <w:bCs/>
+          <w:sz w:val="28"/>
+          <w:szCs w:val="28"/>
+        </w:rPr>
+      </w:pPr>
+      <w:r>
+        <w:rPr>
+          <w:rFonts w:ascii="Times New Roman" w:hAnsi="Times New Roman" w:cs="Times New Roman"/>
+          <w:b/>
+          <w:bCs/>
+          <w:sz w:val="28"/>
+          <w:szCs w:val="28"/>
+        </w:rPr>
+        <w:t xml:space="preserve">Далее будет описан процесс выполнения приложения для </w:t>
+      </w:r>
+      <w:r>
+        <w:rPr>
+          <w:rFonts w:ascii="Times New Roman" w:hAnsi="Times New Roman" w:cs="Times New Roman"/>
+          <w:b/>
+          <w:bCs/>
+          <w:sz w:val="28"/>
+          <w:szCs w:val="28"/>
+        </w:rPr>
+        <w:t>2</w:t>
+      </w:r>
+      <w:r>
+        <w:rPr>
+          <w:rFonts w:ascii="Times New Roman" w:hAnsi="Times New Roman" w:cs="Times New Roman"/>
+          <w:b/>
+          <w:bCs/>
+          <w:sz w:val="28"/>
+          <w:szCs w:val="28"/>
+        </w:rPr>
+        <w:t xml:space="preserve"> задания.</w:t>
+      </w:r>
+    </w:p>
+    <w:p>
+      <w:pPr>
+        <w:rPr>
+          <w:rFonts w:ascii="Times New Roman" w:hAnsi="Times New Roman" w:cs="Times New Roman"/>
+          <w:sz w:val="28"/>
+          <w:szCs w:val="28"/>
+        </w:rPr>
+      </w:pPr>
+      <w:r>
+        <w:rPr>
+          <w:rFonts w:ascii="Times New Roman" w:hAnsi="Times New Roman" w:cs="Times New Roman"/>
+          <w:sz w:val="28"/>
+          <w:szCs w:val="28"/>
+        </w:rPr>
+        <w:t>Запускаем</w:t>
+      </w:r>
+      <w:r>
+        <w:rPr>
+          <w:rFonts w:ascii="Times New Roman" w:hAnsi="Times New Roman" w:cs="Times New Roman"/>
+          <w:sz w:val="28"/>
+          <w:szCs w:val="28"/>
+        </w:rPr>
+        <w:t xml:space="preserve"> </w:t>
+      </w:r>
+      <w:r>
+        <w:rPr>
+          <w:rFonts w:ascii="Times New Roman" w:hAnsi="Times New Roman" w:cs="Times New Roman"/>
+          <w:sz w:val="28"/>
+          <w:szCs w:val="28"/>
+          <w:lang w:val="en-US"/>
+        </w:rPr>
+        <w:t>backend</w:t>
+      </w:r>
+      <w:r>
+        <w:rPr>
+          <w:rFonts w:ascii="Times New Roman" w:hAnsi="Times New Roman" w:cs="Times New Roman"/>
+          <w:sz w:val="28"/>
+          <w:szCs w:val="28"/>
+        </w:rPr>
+        <w:t xml:space="preserve"> </w:t>
+      </w:r>
+      <w:r>
+        <w:rPr>
+          <w:rFonts w:ascii="Times New Roman" w:hAnsi="Times New Roman" w:cs="Times New Roman"/>
+          <w:sz w:val="28"/>
+          <w:szCs w:val="28"/>
+        </w:rPr>
+        <w:t>приложения</w:t>
+      </w:r>
+      <w:r>
+        <w:rPr>
+          <w:rFonts w:ascii="Times New Roman" w:hAnsi="Times New Roman" w:cs="Times New Roman"/>
+          <w:sz w:val="28"/>
+          <w:szCs w:val="28"/>
+        </w:rPr>
+        <w:t xml:space="preserve"> </w:t>
+      </w:r>
+      <w:r>
+        <w:rPr>
+          <w:rFonts w:ascii="Times New Roman" w:hAnsi="Times New Roman" w:cs="Times New Roman"/>
+          <w:sz w:val="28"/>
+          <w:szCs w:val="28"/>
+        </w:rPr>
+        <w:t>в</w:t>
+      </w:r>
+      <w:r>
+        <w:rPr>
+          <w:rFonts w:ascii="Times New Roman" w:hAnsi="Times New Roman" w:cs="Times New Roman"/>
+          <w:sz w:val="28"/>
+          <w:szCs w:val="28"/>
+        </w:rPr>
+        <w:t xml:space="preserve"> </w:t>
+      </w:r>
+      <w:r>
+        <w:rPr>
+          <w:rFonts w:ascii="Times New Roman" w:hAnsi="Times New Roman" w:cs="Times New Roman"/>
+          <w:sz w:val="28"/>
+          <w:szCs w:val="28"/>
+          <w:lang w:val="en-US"/>
+        </w:rPr>
+        <w:t>Visual</w:t>
+      </w:r>
+      <w:r>
+        <w:rPr>
+          <w:rFonts w:ascii="Times New Roman" w:hAnsi="Times New Roman" w:cs="Times New Roman"/>
+          <w:sz w:val="28"/>
+          <w:szCs w:val="28"/>
+        </w:rPr>
+        <w:t xml:space="preserve"> </w:t>
+      </w:r>
+      <w:r>
+        <w:rPr>
+          <w:rFonts w:ascii="Times New Roman" w:hAnsi="Times New Roman" w:cs="Times New Roman"/>
+          <w:sz w:val="28"/>
+          <w:szCs w:val="28"/>
+          <w:lang w:val="en-US"/>
+        </w:rPr>
+        <w:t>Studio</w:t>
+      </w:r>
+      <w:r>
+        <w:rPr>
+          <w:rFonts w:ascii="Times New Roman" w:hAnsi="Times New Roman" w:cs="Times New Roman"/>
+          <w:sz w:val="28"/>
+          <w:szCs w:val="28"/>
+        </w:rPr>
+        <w:t xml:space="preserve"> </w:t>
+      </w:r>
+      <w:r>
+        <w:rPr>
+          <w:rFonts w:ascii="Times New Roman" w:hAnsi="Times New Roman" w:cs="Times New Roman"/>
+          <w:sz w:val="28"/>
+          <w:szCs w:val="28"/>
+        </w:rPr>
+        <w:t>и</w:t>
+      </w:r>
+      <w:r>
+        <w:rPr>
+          <w:rFonts w:ascii="Times New Roman" w:hAnsi="Times New Roman" w:cs="Times New Roman"/>
+          <w:sz w:val="28"/>
+          <w:szCs w:val="28"/>
+        </w:rPr>
+        <w:t xml:space="preserve"> </w:t>
+      </w:r>
+      <w:r>
+        <w:rPr>
+          <w:rFonts w:ascii="Times New Roman" w:hAnsi="Times New Roman" w:cs="Times New Roman"/>
+          <w:sz w:val="28"/>
+          <w:szCs w:val="28"/>
+          <w:lang w:val="en-US"/>
+        </w:rPr>
+        <w:t>frontend</w:t>
+      </w:r>
+      <w:r>
+        <w:rPr>
+          <w:rFonts w:ascii="Times New Roman" w:hAnsi="Times New Roman" w:cs="Times New Roman"/>
+          <w:sz w:val="28"/>
+          <w:szCs w:val="28"/>
+        </w:rPr>
+        <w:t xml:space="preserve"> </w:t>
+      </w:r>
+      <w:r>
+        <w:rPr>
+          <w:rFonts w:ascii="Times New Roman" w:hAnsi="Times New Roman" w:cs="Times New Roman"/>
+          <w:sz w:val="28"/>
+          <w:szCs w:val="28"/>
+        </w:rPr>
+        <w:t xml:space="preserve">приложения например в </w:t>
+      </w:r>
+      <w:r>
+        <w:rPr>
+          <w:rFonts w:ascii="Times New Roman" w:hAnsi="Times New Roman" w:cs="Times New Roman"/>
+          <w:sz w:val="28"/>
+          <w:szCs w:val="28"/>
+          <w:lang w:val="en-US"/>
+        </w:rPr>
+        <w:t>VS</w:t>
+      </w:r>
+      <w:r>
+        <w:rPr>
+          <w:rFonts w:ascii="Times New Roman" w:hAnsi="Times New Roman" w:cs="Times New Roman"/>
+          <w:sz w:val="28"/>
+          <w:szCs w:val="28"/>
+        </w:rPr>
+        <w:t xml:space="preserve"> </w:t>
+      </w:r>
+      <w:r>
+        <w:rPr>
+          <w:rFonts w:ascii="Times New Roman" w:hAnsi="Times New Roman" w:cs="Times New Roman"/>
+          <w:sz w:val="28"/>
+          <w:szCs w:val="28"/>
+          <w:lang w:val="en-US"/>
+        </w:rPr>
+        <w:t>Code</w:t>
+      </w:r>
+      <w:r>
+        <w:rPr>
+          <w:rFonts w:ascii="Times New Roman" w:hAnsi="Times New Roman" w:cs="Times New Roman"/>
+          <w:sz w:val="28"/>
+          <w:szCs w:val="28"/>
+        </w:rPr>
+        <w:t xml:space="preserve"> (инструкция находится в файле </w:t>
+      </w:r>
+      <w:r>
+        <w:rPr>
+          <w:rFonts w:ascii="Times New Roman" w:hAnsi="Times New Roman" w:cs="Times New Roman"/>
+          <w:sz w:val="28"/>
+          <w:szCs w:val="28"/>
+          <w:lang w:val="en-US"/>
+        </w:rPr>
+        <w:t>README</w:t>
+      </w:r>
+      <w:r>
+        <w:rPr>
+          <w:rFonts w:ascii="Times New Roman" w:hAnsi="Times New Roman" w:cs="Times New Roman"/>
+          <w:sz w:val="28"/>
+          <w:szCs w:val="28"/>
+        </w:rPr>
+        <w:t>.</w:t>
+      </w:r>
+      <w:r>
+        <w:rPr>
+          <w:rFonts w:ascii="Times New Roman" w:hAnsi="Times New Roman" w:cs="Times New Roman"/>
+          <w:sz w:val="28"/>
+          <w:szCs w:val="28"/>
+          <w:lang w:val="en-US"/>
+        </w:rPr>
+        <w:t>md</w:t>
+      </w:r>
+      <w:r>
+        <w:rPr>
+          <w:rFonts w:ascii="Times New Roman" w:hAnsi="Times New Roman" w:cs="Times New Roman"/>
+          <w:sz w:val="28"/>
+          <w:szCs w:val="28"/>
+        </w:rPr>
+        <w:t>)</w:t>
+      </w:r>
+    </w:p>
+    <w:p>
+      <w:pPr>
+        <w:rPr>
+          <w:rFonts w:ascii="Times New Roman" w:hAnsi="Times New Roman" w:cs="Times New Roman"/>
+          <w:sz w:val="28"/>
+          <w:szCs w:val="28"/>
+        </w:rPr>
+      </w:pPr>
+    </w:p>
+    <w:p>
+      <w:pPr>
+        <w:rPr>
+          <w:rFonts w:ascii="Times New Roman" w:hAnsi="Times New Roman" w:cs="Times New Roman"/>
+          <w:sz w:val="28"/>
+          <w:szCs w:val="28"/>
+        </w:rPr>
+      </w:pPr>
+      <w:r>
+        <w:rPr>
+          <w:rFonts w:ascii="Times New Roman" w:hAnsi="Times New Roman" w:cs="Times New Roman"/>
+          <w:sz w:val="28"/>
+          <w:szCs w:val="28"/>
+        </w:rPr>
+        <w:t xml:space="preserve">При запуске приложения появляется страница, где располагается зона для загрузки файлов и кнопка </w:t>
+      </w:r>
+      <w:r>
+        <w:rPr>
+          <w:rFonts w:ascii="Times New Roman" w:hAnsi="Times New Roman" w:cs="Times New Roman"/>
+          <w:sz w:val="28"/>
+          <w:szCs w:val="28"/>
+        </w:rPr>
+        <w:t>“</w:t>
+      </w:r>
+      <w:r>
+        <w:rPr>
+          <w:rFonts w:ascii="Times New Roman" w:hAnsi="Times New Roman" w:cs="Times New Roman"/>
+          <w:sz w:val="28"/>
+          <w:szCs w:val="28"/>
+          <w:lang w:val="en-US"/>
+        </w:rPr>
+        <w:t>Upload</w:t>
+      </w:r>
+      <w:r>
+        <w:rPr>
+          <w:rFonts w:ascii="Times New Roman" w:hAnsi="Times New Roman" w:cs="Times New Roman"/>
+          <w:sz w:val="28"/>
+          <w:szCs w:val="28"/>
+        </w:rPr>
+        <w:t>”</w:t>
+      </w:r>
+    </w:p>
+    <w:p>
+      <w:pPr>
+        <w:rPr>
+          <w:rFonts w:ascii="Times New Roman" w:hAnsi="Times New Roman" w:cs="Times New Roman"/>
+          <w:sz w:val="28"/>
+          <w:szCs w:val="28"/>
+        </w:rPr>
+      </w:pPr>
+      <w:r>
+        <w:rPr>
+          <w:noProof/>
+        </w:rPr>
+        <w:lastRenderedPageBreak/>
+        <w:drawing>
+          <wp:inline distT="0" distB="0" distL="0" distR="0" wp14:anchorId="25A875B2" wp14:editId="02109DB2">
+            <wp:extent cx="5940425" cy="3341370"/>
+            <wp:effectExtent l="0" t="0" r="3175" b="0"/>
+            <wp:docPr id="15" name="Picture 15" descr="Graphical user interface, text, application, Word&#10;&#10;Description automatically generated"/>
+            <wp:cNvGraphicFramePr>
+              <a:graphicFrameLocks xmlns:a="http://schemas.openxmlformats.org/drawingml/2006/main" noChangeAspect="1"/>
+            </wp:cNvGraphicFramePr>
+            <a:graphic xmlns:a="http://schemas.openxmlformats.org/drawingml/2006/main">
+              <a:graphicData uri="http://schemas.openxmlformats.org/drawingml/2006/picture">
+                <pic:pic xmlns:pic="http://schemas.openxmlformats.org/drawingml/2006/picture">
+                  <pic:nvPicPr>
+                    <pic:cNvPr id="15" name="Picture 15" descr="Graphical user interface, text, application, Word&#10;&#10;Description automatically generated"/>
+                    <pic:cNvPicPr/>
+                  </pic:nvPicPr>
+                  <pic:blipFill>
+                    <a:blip r:embed="rId18"/>
+                    <a:stretch>
+                      <a:fillRect/>
+                    </a:stretch>
+                  </pic:blipFill>
+                  <pic:spPr>
+                    <a:xfrm>
+                      <a:off x="0" y="0"/>
+                      <a:ext cx="5940425" cy="3341370"/>
+                    </a:xfrm>
+                    <a:prstGeom prst="rect">
+                      <a:avLst/>
+                    </a:prstGeom>
+                  </pic:spPr>
+                </pic:pic>
+              </a:graphicData>
+            </a:graphic>
+          </wp:inline>
+        </w:drawing>
+      </w:r>
+    </w:p>
+    <w:p>
+      <w:pPr>
+        <w:rPr>
+          <w:rFonts w:ascii="Times New Roman" w:hAnsi="Times New Roman" w:cs="Times New Roman"/>
+          <w:sz w:val="28"/>
+          <w:szCs w:val="28"/>
+        </w:rPr>
+      </w:pPr>
+      <w:r>
+        <w:rPr>
+          <w:rFonts w:ascii="Times New Roman" w:hAnsi="Times New Roman" w:cs="Times New Roman"/>
+          <w:sz w:val="28"/>
+          <w:szCs w:val="28"/>
+        </w:rPr>
+        <w:t xml:space="preserve">Нажав на зону для загрузки файлов будет предложено выбрать файл </w:t>
+      </w:r>
+    </w:p>
+    <w:p>
+      <w:pPr>
+        <w:rPr>
+          <w:rFonts w:ascii="Times New Roman" w:hAnsi="Times New Roman" w:cs="Times New Roman"/>
+          <w:sz w:val="28"/>
+          <w:szCs w:val="28"/>
+        </w:rPr>
+      </w:pPr>
+      <w:r>
+        <w:rPr>
+          <w:noProof/>
+        </w:rPr>
+        <w:drawing>
+          <wp:inline distT="0" distB="0" distL="0" distR="0" wp14:anchorId="226B6244" wp14:editId="0FBFB2B9">
+            <wp:extent cx="5940425" cy="3341370"/>
+            <wp:effectExtent l="0" t="0" r="3175" b="0"/>
+            <wp:docPr id="16" name="Picture 16" descr="Graphical user interface, application&#10;&#10;Description automatically generated"/>
+            <wp:cNvGraphicFramePr>
+              <a:graphicFrameLocks xmlns:a="http://schemas.openxmlformats.org/drawingml/2006/main" noChangeAspect="1"/>
+            </wp:cNvGraphicFramePr>
+            <a:graphic xmlns:a="http://schemas.openxmlformats.org/drawingml/2006/main">
+              <a:graphicData uri="http://schemas.openxmlformats.org/drawingml/2006/picture">
+                <pic:pic xmlns:pic="http://schemas.openxmlformats.org/drawingml/2006/picture">
+                  <pic:nvPicPr>
+                    <pic:cNvPr id="16" name="Picture 16" descr="Graphical user interface, application&#10;&#10;Description automatically generated"/>
+                    <pic:cNvPicPr/>
+                  </pic:nvPicPr>
+                  <pic:blipFill>
+                    <a:blip r:embed="rId19"/>
+                    <a:stretch>
+                      <a:fillRect/>
+                    </a:stretch>
+                  </pic:blipFill>
+                  <pic:spPr>
+                    <a:xfrm>
+                      <a:off x="0" y="0"/>
+                      <a:ext cx="5940425" cy="3341370"/>
+                    </a:xfrm>
+                    <a:prstGeom prst="rect">
+                      <a:avLst/>
+                    </a:prstGeom>
+                  </pic:spPr>
+                </pic:pic>
+              </a:graphicData>
+            </a:graphic>
+          </wp:inline>
+        </w:drawing>
+      </w:r>
+    </w:p>
+    <w:p>
+      <w:pPr>
+        <w:rPr>
+          <w:rFonts w:ascii="Times New Roman" w:hAnsi="Times New Roman" w:cs="Times New Roman"/>
+          <w:sz w:val="28"/>
+          <w:szCs w:val="28"/>
+        </w:rPr>
+      </w:pPr>
+      <w:r>
+        <w:rPr>
+          <w:rFonts w:ascii="Times New Roman" w:hAnsi="Times New Roman" w:cs="Times New Roman"/>
+          <w:sz w:val="28"/>
+          <w:szCs w:val="28"/>
+        </w:rPr>
+        <w:t xml:space="preserve">Далее нажав кнопку </w:t>
+      </w:r>
+      <w:r>
+        <w:rPr>
+          <w:rFonts w:ascii="Times New Roman" w:hAnsi="Times New Roman" w:cs="Times New Roman"/>
+          <w:sz w:val="28"/>
+          <w:szCs w:val="28"/>
+        </w:rPr>
+        <w:t>“</w:t>
+      </w:r>
+      <w:r>
+        <w:rPr>
+          <w:rFonts w:ascii="Times New Roman" w:hAnsi="Times New Roman" w:cs="Times New Roman"/>
+          <w:sz w:val="28"/>
+          <w:szCs w:val="28"/>
+          <w:lang w:val="en-US"/>
+        </w:rPr>
+        <w:t>Upload</w:t>
+      </w:r>
+      <w:r>
+        <w:rPr>
+          <w:rFonts w:ascii="Times New Roman" w:hAnsi="Times New Roman" w:cs="Times New Roman"/>
+          <w:sz w:val="28"/>
+          <w:szCs w:val="28"/>
+        </w:rPr>
+        <w:t xml:space="preserve">” </w:t>
+      </w:r>
+      <w:r>
+        <w:rPr>
+          <w:rFonts w:ascii="Times New Roman" w:hAnsi="Times New Roman" w:cs="Times New Roman"/>
+          <w:sz w:val="28"/>
+          <w:szCs w:val="28"/>
+        </w:rPr>
+        <w:t>справа от зоны для загрузки файлов появится список с загруженными файлами (этот процесс может занять несколько секунд)</w:t>
+      </w:r>
+    </w:p>
+    <w:p>
+      <w:pPr>
+        <w:rPr>
+          <w:rFonts w:ascii="Times New Roman" w:hAnsi="Times New Roman" w:cs="Times New Roman"/>
+          <w:sz w:val="28"/>
+          <w:szCs w:val="28"/>
+        </w:rPr>
+      </w:pPr>
+      <w:r>
+        <w:rPr>
+          <w:noProof/>
+        </w:rPr>
+        <w:lastRenderedPageBreak/>
+        <w:drawing>
+          <wp:inline distT="0" distB="0" distL="0" distR="0" wp14:anchorId="5F5EB90B" wp14:editId="77132F01">
+            <wp:extent cx="5940425" cy="3341370"/>
+            <wp:effectExtent l="0" t="0" r="3175" b="0"/>
+            <wp:docPr id="17" name="Picture 17" descr="Graphical user interface, text, application, Word&#10;&#10;Description automatically generated"/>
+            <wp:cNvGraphicFramePr>
+              <a:graphicFrameLocks xmlns:a="http://schemas.openxmlformats.org/drawingml/2006/main" noChangeAspect="1"/>
+            </wp:cNvGraphicFramePr>
+            <a:graphic xmlns:a="http://schemas.openxmlformats.org/drawingml/2006/main">
+              <a:graphicData uri="http://schemas.openxmlformats.org/drawingml/2006/picture">
+                <pic:pic xmlns:pic="http://schemas.openxmlformats.org/drawingml/2006/picture">
+                  <pic:nvPicPr>
+                    <pic:cNvPr id="17" name="Picture 17" descr="Graphical user interface, text, application, Word&#10;&#10;Description automatically generated"/>
+                    <pic:cNvPicPr/>
+                  </pic:nvPicPr>
+                  <pic:blipFill>
+                    <a:blip r:embed="rId20"/>
+                    <a:stretch>
+                      <a:fillRect/>
+                    </a:stretch>
+                  </pic:blipFill>
+                  <pic:spPr>
+                    <a:xfrm>
+                      <a:off x="0" y="0"/>
+                      <a:ext cx="5940425" cy="3341370"/>
+                    </a:xfrm>
+                    <a:prstGeom prst="rect">
+                      <a:avLst/>
+                    </a:prstGeom>
+                  </pic:spPr>
+                </pic:pic>
+              </a:graphicData>
+            </a:graphic>
+          </wp:inline>
+        </w:drawing>
+      </w:r>
+    </w:p>
+    <w:p>
+      <w:pPr>
+        <w:rPr>
+          <w:rFonts w:ascii="Times New Roman" w:hAnsi="Times New Roman" w:cs="Times New Roman"/>
+          <w:sz w:val="28"/>
+          <w:szCs w:val="28"/>
+        </w:rPr>
+      </w:pPr>
+      <w:r>
+        <w:rPr>
+          <w:rFonts w:ascii="Times New Roman" w:hAnsi="Times New Roman" w:cs="Times New Roman"/>
+          <w:sz w:val="28"/>
+          <w:szCs w:val="28"/>
+        </w:rPr>
+        <w:t xml:space="preserve">Так же в этот момент у нас создается база данных с тремя таблицами </w:t>
+      </w:r>
+    </w:p>
+    <w:p>
+      <w:pPr>
+        <w:rPr>
+          <w:rFonts w:ascii="Times New Roman" w:hAnsi="Times New Roman" w:cs="Times New Roman"/>
+          <w:sz w:val="28"/>
+          <w:szCs w:val="28"/>
+        </w:rPr>
+      </w:pPr>
+      <w:r>
+        <w:rPr>
+          <w:rFonts w:ascii="Times New Roman" w:hAnsi="Times New Roman" w:cs="Times New Roman"/>
+          <w:sz w:val="28"/>
+          <w:szCs w:val="28"/>
+        </w:rPr>
+        <w:drawing>
+          <wp:inline distT="0" distB="0" distL="0" distR="0" wp14:anchorId="31ABE58C" wp14:editId="2A920134">
+            <wp:extent cx="2562583" cy="3591426"/>
+            <wp:effectExtent l="0" t="0" r="9525" b="0"/>
+            <wp:docPr id="18" name="Picture 18" descr="A picture containing graphical user interface&#10;&#10;Description automatically generated"/>
+            <wp:cNvGraphicFramePr>
+              <a:graphicFrameLocks xmlns:a="http://schemas.openxmlformats.org/drawingml/2006/main" noChangeAspect="1"/>
+            </wp:cNvGraphicFramePr>
+            <a:graphic xmlns:a="http://schemas.openxmlformats.org/drawingml/2006/main">
+              <a:graphicData uri="http://schemas.openxmlformats.org/drawingml/2006/picture">
+                <pic:pic xmlns:pic="http://schemas.openxmlformats.org/drawingml/2006/picture">
+                  <pic:nvPicPr>
+                    <pic:cNvPr id="18" name="Picture 18" descr="A picture containing graphical user interface&#10;&#10;Description automatically generated"/>
+                    <pic:cNvPicPr/>
+                  </pic:nvPicPr>
+                  <pic:blipFill>
+                    <a:blip r:embed="rId21"/>
+                    <a:stretch>
+                      <a:fillRect/>
+                    </a:stretch>
+                  </pic:blipFill>
+                  <pic:spPr>
+                    <a:xfrm>
+                      <a:off x="0" y="0"/>
+                      <a:ext cx="2562583" cy="3591426"/>
+                    </a:xfrm>
+                    <a:prstGeom prst="rect">
+                      <a:avLst/>
+                    </a:prstGeom>
+                  </pic:spPr>
+                </pic:pic>
+              </a:graphicData>
+            </a:graphic>
+          </wp:inline>
+        </w:drawing>
+      </w:r>
+    </w:p>
+    <w:p>
+      <w:pPr>
+        <w:rPr>
+          <w:rFonts w:ascii="Times New Roman" w:hAnsi="Times New Roman" w:cs="Times New Roman"/>
+          <w:sz w:val="28"/>
+          <w:szCs w:val="28"/>
+        </w:rPr>
+      </w:pPr>
+      <w:r>
+        <w:rPr>
+          <w:rFonts w:ascii="Times New Roman" w:hAnsi="Times New Roman" w:cs="Times New Roman"/>
+          <w:sz w:val="28"/>
+          <w:szCs w:val="28"/>
+        </w:rPr>
+        <w:t>Загруженный</w:t>
+      </w:r>
+      <w:r>
+        <w:rPr>
+          <w:rFonts w:ascii="Times New Roman" w:hAnsi="Times New Roman" w:cs="Times New Roman"/>
+          <w:sz w:val="28"/>
+          <w:szCs w:val="28"/>
+        </w:rPr>
+        <w:t xml:space="preserve"> </w:t>
+      </w:r>
+      <w:r>
+        <w:rPr>
+          <w:rFonts w:ascii="Times New Roman" w:hAnsi="Times New Roman" w:cs="Times New Roman"/>
+          <w:sz w:val="28"/>
+          <w:szCs w:val="28"/>
+          <w:lang w:val="en-US"/>
+        </w:rPr>
+        <w:t>EXCEL</w:t>
+      </w:r>
+      <w:r>
+        <w:rPr>
+          <w:rFonts w:ascii="Times New Roman" w:hAnsi="Times New Roman" w:cs="Times New Roman"/>
+          <w:sz w:val="28"/>
+          <w:szCs w:val="28"/>
+        </w:rPr>
+        <w:t xml:space="preserve"> файл</w:t>
+      </w:r>
+      <w:r>
+        <w:rPr>
+          <w:rFonts w:ascii="Times New Roman" w:hAnsi="Times New Roman" w:cs="Times New Roman"/>
+          <w:sz w:val="28"/>
+          <w:szCs w:val="28"/>
+        </w:rPr>
+        <w:t>, предоставленный для теста</w:t>
+      </w:r>
+      <w:r>
+        <w:rPr>
+          <w:rFonts w:ascii="Times New Roman" w:hAnsi="Times New Roman" w:cs="Times New Roman"/>
+          <w:sz w:val="28"/>
+          <w:szCs w:val="28"/>
+        </w:rPr>
+        <w:t xml:space="preserve"> сохраняется в таблицу </w:t>
+      </w:r>
+      <w:r>
+        <w:rPr>
+          <w:rFonts w:ascii="Times New Roman" w:hAnsi="Times New Roman" w:cs="Times New Roman"/>
+          <w:sz w:val="28"/>
+          <w:szCs w:val="28"/>
+          <w:lang w:val="en-US"/>
+        </w:rPr>
+        <w:t>FileDetails</w:t>
+      </w:r>
+    </w:p>
+    <w:p>
+      <w:pPr>
+        <w:rPr>
+          <w:rFonts w:ascii="Times New Roman" w:hAnsi="Times New Roman" w:cs="Times New Roman"/>
+          <w:sz w:val="28"/>
+          <w:szCs w:val="28"/>
+        </w:rPr>
+      </w:pPr>
+      <w:r>
+        <w:rPr>
+          <w:rFonts w:ascii="Times New Roman" w:hAnsi="Times New Roman" w:cs="Times New Roman"/>
+          <w:sz w:val="28"/>
+          <w:szCs w:val="28"/>
+        </w:rPr>
+        <w:drawing>
+          <wp:inline distT="0" distB="0" distL="0" distR="0" wp14:anchorId="30172D68" wp14:editId="6CE5FAF6">
+            <wp:extent cx="5940425" cy="487680"/>
+            <wp:effectExtent l="0" t="0" r="3175" b="7620"/>
+            <wp:docPr id="19" name="Picture 19" descr="Text&#10;&#10;Description automatically generated with medium confidence"/>
+            <wp:cNvGraphicFramePr>
+              <a:graphicFrameLocks xmlns:a="http://schemas.openxmlformats.org/drawingml/2006/main" noChangeAspect="1"/>
+            </wp:cNvGraphicFramePr>
+            <a:graphic xmlns:a="http://schemas.openxmlformats.org/drawingml/2006/main">
+              <a:graphicData uri="http://schemas.openxmlformats.org/drawingml/2006/picture">
+                <pic:pic xmlns:pic="http://schemas.openxmlformats.org/drawingml/2006/picture">
+                  <pic:nvPicPr>
+                    <pic:cNvPr id="19" name="Picture 19" descr="Text&#10;&#10;Description automatically generated with medium confidence"/>
+                    <pic:cNvPicPr/>
+                  </pic:nvPicPr>
+                  <pic:blipFill>
+                    <a:blip r:embed="rId22"/>
+                    <a:stretch>
+                      <a:fillRect/>
+                    </a:stretch>
+                  </pic:blipFill>
+                  <pic:spPr>
+                    <a:xfrm>
+                      <a:off x="0" y="0"/>
+                      <a:ext cx="5940425" cy="487680"/>
+                    </a:xfrm>
+                    <a:prstGeom prst="rect">
+                      <a:avLst/>
+                    </a:prstGeom>
+                  </pic:spPr>
+                </pic:pic>
+              </a:graphicData>
+            </a:graphic>
+          </wp:inline>
+        </w:drawing>
+      </w:r>
+    </w:p>
+    <w:p>
+      <w:pPr>
+        <w:rPr>
+          <w:rFonts w:ascii="Times New Roman" w:hAnsi="Times New Roman" w:cs="Times New Roman"/>
+          <w:sz w:val="28"/>
+          <w:szCs w:val="28"/>
+        </w:rPr>
+      </w:pPr>
+      <w:r>
+        <w:rPr>
+          <w:rFonts w:ascii="Times New Roman" w:hAnsi="Times New Roman" w:cs="Times New Roman"/>
+          <w:sz w:val="28"/>
+          <w:szCs w:val="28"/>
+        </w:rPr>
+        <w:t xml:space="preserve">И записывается в таблицы </w:t>
+      </w:r>
+      <w:r>
+        <w:rPr>
+          <w:rFonts w:ascii="Times New Roman" w:hAnsi="Times New Roman" w:cs="Times New Roman"/>
+          <w:sz w:val="28"/>
+          <w:szCs w:val="28"/>
+          <w:lang w:val="en-US"/>
+        </w:rPr>
+        <w:t>Balance</w:t>
+      </w:r>
+      <w:r>
+        <w:rPr>
+          <w:rFonts w:ascii="Times New Roman" w:hAnsi="Times New Roman" w:cs="Times New Roman"/>
+          <w:sz w:val="28"/>
+          <w:szCs w:val="28"/>
+          <w:lang w:val="en-US"/>
+        </w:rPr>
+        <w:t>s</w:t>
+      </w:r>
+      <w:r>
+        <w:rPr>
+          <w:rFonts w:ascii="Times New Roman" w:hAnsi="Times New Roman" w:cs="Times New Roman"/>
+          <w:sz w:val="28"/>
+          <w:szCs w:val="28"/>
+        </w:rPr>
+        <w:t xml:space="preserve"> </w:t>
+      </w:r>
+      <w:r>
+        <w:rPr>
+          <w:rFonts w:ascii="Times New Roman" w:hAnsi="Times New Roman" w:cs="Times New Roman"/>
+          <w:sz w:val="28"/>
+          <w:szCs w:val="28"/>
+        </w:rPr>
+        <w:t xml:space="preserve">и </w:t>
+      </w:r>
+      <w:r>
+        <w:rPr>
+          <w:rFonts w:ascii="Times New Roman" w:hAnsi="Times New Roman" w:cs="Times New Roman"/>
+          <w:sz w:val="28"/>
+          <w:szCs w:val="28"/>
+          <w:lang w:val="en-US"/>
+        </w:rPr>
+        <w:t>CustomString</w:t>
+      </w:r>
+      <w:r>
+        <w:rPr>
+          <w:rFonts w:ascii="Times New Roman" w:hAnsi="Times New Roman" w:cs="Times New Roman"/>
+          <w:sz w:val="28"/>
+          <w:szCs w:val="28"/>
+          <w:lang w:val="en-US"/>
+        </w:rPr>
+        <w:t>s</w:t>
+      </w:r>
+    </w:p>
+    <w:p>
+      <w:pPr>
+        <w:rPr>
+          <w:rFonts w:ascii="Times New Roman" w:hAnsi="Times New Roman" w:cs="Times New Roman"/>
+          <w:sz w:val="28"/>
+          <w:szCs w:val="28"/>
+        </w:rPr>
+      </w:pPr>
+      <w:r>
+        <w:rPr>
+          <w:rFonts w:ascii="Times New Roman" w:hAnsi="Times New Roman" w:cs="Times New Roman"/>
+          <w:sz w:val="28"/>
+          <w:szCs w:val="28"/>
+        </w:rPr>
+        <w:lastRenderedPageBreak/>
+        <w:t>(</w:t>
+      </w:r>
+      <w:r>
+        <w:rPr>
+          <w:rFonts w:ascii="Times New Roman" w:hAnsi="Times New Roman" w:cs="Times New Roman"/>
+          <w:sz w:val="28"/>
+          <w:szCs w:val="28"/>
+          <w:lang w:val="en-US"/>
+        </w:rPr>
+        <w:t>Balances</w:t>
+      </w:r>
+      <w:r>
+        <w:rPr>
+          <w:rFonts w:ascii="Times New Roman" w:hAnsi="Times New Roman" w:cs="Times New Roman"/>
+          <w:sz w:val="28"/>
+          <w:szCs w:val="28"/>
+        </w:rPr>
+        <w:t xml:space="preserve"> – </w:t>
+      </w:r>
+      <w:r>
+        <w:rPr>
+          <w:rFonts w:ascii="Times New Roman" w:hAnsi="Times New Roman" w:cs="Times New Roman"/>
+          <w:sz w:val="28"/>
+          <w:szCs w:val="28"/>
+        </w:rPr>
+        <w:t xml:space="preserve">таблица, которая хранит числовые значения. </w:t>
+      </w:r>
+      <w:r>
+        <w:rPr>
+          <w:rFonts w:ascii="Times New Roman" w:hAnsi="Times New Roman" w:cs="Times New Roman"/>
+          <w:sz w:val="28"/>
+          <w:szCs w:val="28"/>
+          <w:lang w:val="en-US"/>
+        </w:rPr>
+        <w:t>CustomStrings</w:t>
+      </w:r>
+      <w:r>
+        <w:rPr>
+          <w:rFonts w:ascii="Times New Roman" w:hAnsi="Times New Roman" w:cs="Times New Roman"/>
+          <w:sz w:val="28"/>
+          <w:szCs w:val="28"/>
+        </w:rPr>
+        <w:t xml:space="preserve"> – </w:t>
+      </w:r>
+      <w:r>
+        <w:rPr>
+          <w:rFonts w:ascii="Times New Roman" w:hAnsi="Times New Roman" w:cs="Times New Roman"/>
+          <w:sz w:val="28"/>
+          <w:szCs w:val="28"/>
+        </w:rPr>
+        <w:t>таблица, которая хранит строковые значения</w:t>
+      </w:r>
+      <w:r>
+        <w:rPr>
+          <w:rFonts w:ascii="Times New Roman" w:hAnsi="Times New Roman" w:cs="Times New Roman"/>
+          <w:sz w:val="28"/>
+          <w:szCs w:val="28"/>
+        </w:rPr>
+        <w:t>)</w:t>
+      </w:r>
+    </w:p>
+    <w:p>
+      <w:pPr>
+        <w:rPr>
+          <w:rFonts w:ascii="Times New Roman" w:hAnsi="Times New Roman" w:cs="Times New Roman"/>
+          <w:sz w:val="28"/>
+          <w:szCs w:val="28"/>
+        </w:rPr>
+      </w:pPr>
+      <w:r>
+        <w:rPr>
+          <w:rFonts w:ascii="Times New Roman" w:hAnsi="Times New Roman" w:cs="Times New Roman"/>
+          <w:sz w:val="28"/>
+          <w:szCs w:val="28"/>
+        </w:rPr>
+        <w:drawing>
+          <wp:inline distT="0" distB="0" distL="0" distR="0" wp14:anchorId="15E723E4" wp14:editId="5EECB274">
+            <wp:extent cx="5940425" cy="2120265"/>
+            <wp:effectExtent l="0" t="0" r="3175" b="0"/>
+            <wp:docPr id="20" name="Picture 20" descr="Graphical user interface, text, application&#10;&#10;Description automatically generated"/>
+            <wp:cNvGraphicFramePr>
+              <a:graphicFrameLocks xmlns:a="http://schemas.openxmlformats.org/drawingml/2006/main" noChangeAspect="1"/>
+            </wp:cNvGraphicFramePr>
+            <a:graphic xmlns:a="http://schemas.openxmlformats.org/drawingml/2006/main">
+              <a:graphicData uri="http://schemas.openxmlformats.org/drawingml/2006/picture">
+                <pic:pic xmlns:pic="http://schemas.openxmlformats.org/drawingml/2006/picture">
+                  <pic:nvPicPr>
+                    <pic:cNvPr id="20" name="Picture 20" descr="Graphical user interface, text, application&#10;&#10;Description automatically generated"/>
+                    <pic:cNvPicPr/>
+                  </pic:nvPicPr>
+                  <pic:blipFill>
+                    <a:blip r:embed="rId23"/>
+                    <a:stretch>
+                      <a:fillRect/>
+                    </a:stretch>
+                  </pic:blipFill>
+                  <pic:spPr>
+                    <a:xfrm>
+                      <a:off x="0" y="0"/>
+                      <a:ext cx="5940425" cy="2120265"/>
+                    </a:xfrm>
+                    <a:prstGeom prst="rect">
+                      <a:avLst/>
+                    </a:prstGeom>
+                  </pic:spPr>
+                </pic:pic>
+              </a:graphicData>
+            </a:graphic>
+          </wp:inline>
+        </w:drawing>
+      </w:r>
+    </w:p>
+    <w:p>
+      <w:pPr>
+        <w:rPr>
+          <w:rFonts w:ascii="Times New Roman" w:hAnsi="Times New Roman" w:cs="Times New Roman"/>
+          <w:sz w:val="28"/>
+          <w:szCs w:val="28"/>
+        </w:rPr>
+      </w:pPr>
+    </w:p>
+    <w:p>
+      <w:pPr>
+        <w:rPr>
+          <w:rFonts w:ascii="Times New Roman" w:hAnsi="Times New Roman" w:cs="Times New Roman"/>
+          <w:sz w:val="28"/>
+          <w:szCs w:val="28"/>
+        </w:rPr>
+      </w:pPr>
+      <w:r>
+        <w:rPr>
+          <w:rFonts w:ascii="Times New Roman" w:hAnsi="Times New Roman" w:cs="Times New Roman"/>
+          <w:sz w:val="28"/>
+          <w:szCs w:val="28"/>
+        </w:rPr>
+        <w:drawing>
+          <wp:inline distT="0" distB="0" distL="0" distR="0" wp14:anchorId="5C560E19" wp14:editId="6C67B92F">
+            <wp:extent cx="5458587" cy="3400900"/>
+            <wp:effectExtent l="0" t="0" r="8890" b="9525"/>
+            <wp:docPr id="21" name="Picture 21"/>
+            <wp:cNvGraphicFramePr>
+              <a:graphicFrameLocks xmlns:a="http://schemas.openxmlformats.org/drawingml/2006/main" noChangeAspect="1"/>
+            </wp:cNvGraphicFramePr>
+            <a:graphic xmlns:a="http://schemas.openxmlformats.org/drawingml/2006/main">
+              <a:graphicData uri="http://schemas.openxmlformats.org/drawingml/2006/picture">
+                <pic:pic xmlns:pic="http://schemas.openxmlformats.org/drawingml/2006/picture">
+                  <pic:nvPicPr>
+                    <pic:cNvPr id="1" name=""/>
+                    <pic:cNvPicPr/>
+                  </pic:nvPicPr>
+                  <pic:blipFill>
+                    <a:blip r:embed="rId24"/>
+                    <a:stretch>
+                      <a:fillRect/>
+                    </a:stretch>
+                  </pic:blipFill>
+                  <pic:spPr>
+                    <a:xfrm>
+                      <a:off x="0" y="0"/>
+                      <a:ext cx="5458587" cy="3400900"/>
+                    </a:xfrm>
+                    <a:prstGeom prst="rect">
+                      <a:avLst/>
+                    </a:prstGeom>
+                  </pic:spPr>
+                </pic:pic>
+              </a:graphicData>
+            </a:graphic>
+          </wp:inline>
+        </w:drawing>
+      </w:r>
+    </w:p>
+    <w:p>
+      <w:pPr>
+        <w:rPr>
+          <w:rFonts w:ascii="Times New Roman" w:hAnsi="Times New Roman" w:cs="Times New Roman"/>
+          <w:sz w:val="28"/>
+          <w:szCs w:val="28"/>
+        </w:rPr>
+      </w:pPr>
+    </w:p>
+    <w:p>
+      <w:pPr>
+        <w:rPr>
+          <w:rFonts w:ascii="Times New Roman" w:hAnsi="Times New Roman" w:cs="Times New Roman"/>
+          <w:sz w:val="28"/>
+          <w:szCs w:val="28"/>
+        </w:rPr>
+      </w:pPr>
+      <w:r>
+        <w:rPr>
+          <w:rFonts w:ascii="Times New Roman" w:hAnsi="Times New Roman" w:cs="Times New Roman"/>
+          <w:sz w:val="28"/>
+          <w:szCs w:val="28"/>
+        </w:rPr>
+        <w:t xml:space="preserve">Далее, при нажатии на элемент списка с файлами в приложении, отобразится примерная структура </w:t>
+      </w:r>
+      <w:r>
+        <w:rPr>
+          <w:rFonts w:ascii="Times New Roman" w:hAnsi="Times New Roman" w:cs="Times New Roman"/>
+          <w:sz w:val="28"/>
+          <w:szCs w:val="28"/>
+          <w:lang w:val="en-US"/>
+        </w:rPr>
+        <w:t>EXCEL</w:t>
+      </w:r>
+      <w:r>
+        <w:rPr>
+          <w:rFonts w:ascii="Times New Roman" w:hAnsi="Times New Roman" w:cs="Times New Roman"/>
+          <w:sz w:val="28"/>
+          <w:szCs w:val="28"/>
+        </w:rPr>
+        <w:t xml:space="preserve"> </w:t>
+      </w:r>
+      <w:r>
+        <w:rPr>
+          <w:rFonts w:ascii="Times New Roman" w:hAnsi="Times New Roman" w:cs="Times New Roman"/>
+          <w:sz w:val="28"/>
+          <w:szCs w:val="28"/>
+        </w:rPr>
+        <w:t>файла, предоставленного для теста</w:t>
+      </w:r>
+    </w:p>
+    <w:p>
+      <w:pPr>
+        <w:rPr>
+          <w:rFonts w:ascii="Times New Roman" w:hAnsi="Times New Roman" w:cs="Times New Roman"/>
+          <w:sz w:val="28"/>
+          <w:szCs w:val="28"/>
+        </w:rPr>
+      </w:pPr>
+      <w:r>
+        <w:rPr>
+          <w:noProof/>
+        </w:rPr>
+        <w:lastRenderedPageBreak/>
+        <w:drawing>
+          <wp:inline distT="0" distB="0" distL="0" distR="0" wp14:anchorId="4A412FC7" wp14:editId="2488A7E6">
+            <wp:extent cx="5940425" cy="3341370"/>
+            <wp:effectExtent l="0" t="0" r="3175" b="0"/>
+            <wp:docPr id="23" name="Picture 23" descr="Graphical user interface, application, table, Excel&#10;&#10;Description automatically generated"/>
+            <wp:cNvGraphicFramePr>
+              <a:graphicFrameLocks xmlns:a="http://schemas.openxmlformats.org/drawingml/2006/main" noChangeAspect="1"/>
+            </wp:cNvGraphicFramePr>
+            <a:graphic xmlns:a="http://schemas.openxmlformats.org/drawingml/2006/main">
+              <a:graphicData uri="http://schemas.openxmlformats.org/drawingml/2006/picture">
+                <pic:pic xmlns:pic="http://schemas.openxmlformats.org/drawingml/2006/picture">
+                  <pic:nvPicPr>
+                    <pic:cNvPr id="23" name="Picture 23" descr="Graphical user interface, application, table, Excel&#10;&#10;Description automatically generated"/>
+                    <pic:cNvPicPr/>
+                  </pic:nvPicPr>
+                  <pic:blipFill>
+                    <a:blip r:embed="rId25"/>
+                    <a:stretch>
+                      <a:fillRect/>
+                    </a:stretch>
+                  </pic:blipFill>
+                  <pic:spPr>
+                    <a:xfrm>
+                      <a:off x="0" y="0"/>
+                      <a:ext cx="5940425" cy="3341370"/>
+                    </a:xfrm>
+                    <a:prstGeom prst="rect">
+                      <a:avLst/>
+                    </a:prstGeom>
+                  </pic:spPr>
+                </pic:pic>
+              </a:graphicData>
+            </a:graphic>
+          </wp:inline>
+        </w:drawing>
+      </w:r>
+    </w:p>
+    <w:p>
+      <w:pPr>
+        <w:rPr>
+          <w:rFonts w:ascii="Times New Roman" w:hAnsi="Times New Roman" w:cs="Times New Roman"/>
+          <w:sz w:val="28"/>
+          <w:szCs w:val="28"/>
+        </w:rPr>
+      </w:pPr>
+      <w:r>
+        <w:rPr>
+          <w:rFonts w:ascii="Times New Roman" w:hAnsi="Times New Roman" w:cs="Times New Roman"/>
+          <w:sz w:val="28"/>
+          <w:szCs w:val="28"/>
+        </w:rPr>
+        <w:t>Так же можно загрузить более одного файла</w:t>
+      </w:r>
+    </w:p>
+    <w:p>
+      <w:pPr>
+        <w:rPr>
+          <w:rFonts w:ascii="Times New Roman" w:hAnsi="Times New Roman" w:cs="Times New Roman"/>
+          <w:sz w:val="28"/>
+          <w:szCs w:val="28"/>
+        </w:rPr>
+      </w:pPr>
+      <w:r>
+        <w:rPr>
+          <w:noProof/>
+        </w:rPr>
+        <w:drawing>
+          <wp:inline distT="0" distB="0" distL="0" distR="0" wp14:anchorId="053E9377" wp14:editId="3A437B30">
+            <wp:extent cx="5940425" cy="3341370"/>
+            <wp:effectExtent l="0" t="0" r="3175" b="0"/>
+            <wp:docPr id="24" name="Picture 24" descr="Graphical user interface, application, table, Excel&#10;&#10;Description automatically generated"/>
+            <wp:cNvGraphicFramePr>
+              <a:graphicFrameLocks xmlns:a="http://schemas.openxmlformats.org/drawingml/2006/main" noChangeAspect="1"/>
+            </wp:cNvGraphicFramePr>
+            <a:graphic xmlns:a="http://schemas.openxmlformats.org/drawingml/2006/main">
+              <a:graphicData uri="http://schemas.openxmlformats.org/drawingml/2006/picture">
+                <pic:pic xmlns:pic="http://schemas.openxmlformats.org/drawingml/2006/picture">
+                  <pic:nvPicPr>
+                    <pic:cNvPr id="24" name="Picture 24" descr="Graphical user interface, application, table, Excel&#10;&#10;Description automatically generated"/>
+                    <pic:cNvPicPr/>
+                  </pic:nvPicPr>
+                  <pic:blipFill>
+                    <a:blip r:embed="rId26"/>
+                    <a:stretch>
+                      <a:fillRect/>
+                    </a:stretch>
+                  </pic:blipFill>
+                  <pic:spPr>
+                    <a:xfrm>
+                      <a:off x="0" y="0"/>
+                      <a:ext cx="5940425" cy="3341370"/>
                     </a:xfrm>
                     <a:prstGeom prst="rect">
                       <a:avLst/>

</xml_diff>